<commit_message>
pasport charfields to textfields
</commit_message>
<xml_diff>
--- a/docx_templates/monitoring.docx
+++ b/docx_templates/monitoring.docx
@@ -79,7 +79,6 @@
                 <w:szCs w:val="24"/>
               </w:rPr>
             </w:pPr>
-            <w:bookmarkStart w:id="0" w:name="_GoBack"/>
             <w:r>
               <w:rPr>
                 <w:rStyle w:val="s0"/>
@@ -337,7 +336,6 @@
           </w:p>
         </w:tc>
       </w:tr>
-      <w:bookmarkEnd w:id="0"/>
     </w:tbl>
     <w:p>
       <w:pPr>
@@ -357,10 +355,54 @@
     </w:p>
     <w:p>
       <w:pPr>
+        <w:pStyle w:val="NoSpacing"/>
         <w:rPr>
           <w:rFonts w:ascii="Times New Roman" w:hAnsi="Times New Roman" w:cs="Times New Roman"/>
         </w:rPr>
       </w:pPr>
+      <w:r>
+        <w:rPr>
+          <w:rFonts w:ascii="Times New Roman" w:hAnsi="Times New Roman" w:cs="Times New Roman"/>
+          <w:b/>
+        </w:rPr>
+        <w:t xml:space="preserve">Заместитель директора                                                     </w:t>
+      </w:r>
+      <w:r>
+        <w:rPr>
+          <w:rFonts w:ascii="Times New Roman" w:hAnsi="Times New Roman" w:cs="Times New Roman"/>
+        </w:rPr>
+        <w:t>________________  ___________</w:t>
+      </w:r>
+    </w:p>
+    <w:p>
+      <w:pPr>
+        <w:pStyle w:val="NoSpacing"/>
+        <w:rPr>
+          <w:rFonts w:ascii="Times New Roman" w:hAnsi="Times New Roman" w:cs="Times New Roman"/>
+        </w:rPr>
+      </w:pPr>
+      <w:r>
+        <w:rPr>
+          <w:rFonts w:ascii="Times New Roman" w:hAnsi="Times New Roman" w:cs="Times New Roman"/>
+          <w:b/>
+        </w:rPr>
+        <w:t>Центра анализа и мониторинга проектов</w:t>
+      </w:r>
+      <w:r>
+        <w:rPr>
+          <w:rFonts w:ascii="Times New Roman" w:hAnsi="Times New Roman" w:cs="Times New Roman"/>
+        </w:rPr>
+        <w:t xml:space="preserve">                            /Ф.И.О./               /подпись/</w:t>
+      </w:r>
+    </w:p>
+    <w:p>
+      <w:pPr>
+        <w:rPr>
+          <w:rFonts w:ascii="Times New Roman" w:hAnsi="Times New Roman" w:cs="Times New Roman"/>
+        </w:rPr>
+      </w:pPr>
+      <w:bookmarkStart w:id="0" w:name="_GoBack"/>
+      <w:bookmarkEnd w:id="0"/>
     </w:p>
     <w:sectPr>
       <w:pgSz w:w="12240" w:h="15840"/>
@@ -744,6 +786,21 @@
       <w:effect w:val="none"/>
     </w:rPr>
   </w:style>
+  <w:style w:type="paragraph" w:styleId="NoSpacing">
+    <w:name w:val="No Spacing"/>
+    <w:uiPriority w:val="1"/>
+    <w:qFormat/>
+    <w:rsid w:val="00637E59"/>
+    <w:pPr>
+      <w:spacing w:after="0" w:line="240" w:lineRule="auto"/>
+    </w:pPr>
+    <w:rPr>
+      <w:rFonts w:ascii="Arial" w:eastAsia="Calibri" w:hAnsi="Arial" w:cs="Arial"/>
+      <w:sz w:val="24"/>
+      <w:szCs w:val="24"/>
+      <w:lang w:val="ru-RU"/>
+    </w:rPr>
+  </w:style>
 </w:styles>
 </file>
 
@@ -993,6 +1050,21 @@
       <w:sz w:val="22"/>
       <w:u w:val="none"/>
       <w:effect w:val="none"/>
+    </w:rPr>
+  </w:style>
+  <w:style w:type="paragraph" w:styleId="NoSpacing">
+    <w:name w:val="No Spacing"/>
+    <w:uiPriority w:val="1"/>
+    <w:qFormat/>
+    <w:rsid w:val="00637E59"/>
+    <w:pPr>
+      <w:spacing w:after="0" w:line="240" w:lineRule="auto"/>
+    </w:pPr>
+    <w:rPr>
+      <w:rFonts w:ascii="Arial" w:eastAsia="Calibri" w:hAnsi="Arial" w:cs="Arial"/>
+      <w:sz w:val="24"/>
+      <w:szCs w:val="24"/>
+      <w:lang w:val="ru-RU"/>
     </w:rPr>
   </w:style>
 </w:styles>

</xml_diff>

<commit_message>
without sorting by milestone
</commit_message>
<xml_diff>
--- a/docx_templates/monitoring.docx
+++ b/docx_templates/monitoring.docx
@@ -365,7 +365,109 @@
           <w:rFonts w:ascii="Times New Roman" w:hAnsi="Times New Roman" w:cs="Times New Roman"/>
           <w:b/>
         </w:rPr>
+        <w:t xml:space="preserve">Управляющий директор-директор                                </w:t>
+      </w:r>
+      <w:r>
+        <w:rPr>
+          <w:rFonts w:ascii="Times New Roman" w:hAnsi="Times New Roman" w:cs="Times New Roman"/>
+        </w:rPr>
+        <w:t>________________  ___________</w:t>
+      </w:r>
+    </w:p>
+    <w:p>
+      <w:pPr>
+        <w:pStyle w:val="NoSpacing"/>
+        <w:rPr>
+          <w:rFonts w:ascii="Times New Roman" w:hAnsi="Times New Roman" w:cs="Times New Roman"/>
+        </w:rPr>
+      </w:pPr>
+      <w:r>
+        <w:rPr>
+          <w:rFonts w:ascii="Times New Roman" w:hAnsi="Times New Roman" w:cs="Times New Roman"/>
+          <w:b/>
+        </w:rPr>
+        <w:t>Центра анализа и мониторинга проектов</w:t>
+      </w:r>
+      <w:r>
+        <w:rPr>
+          <w:rFonts w:ascii="Times New Roman" w:hAnsi="Times New Roman" w:cs="Times New Roman"/>
+        </w:rPr>
+        <w:t xml:space="preserve">                            /Ф.И.О./               /подпись/</w:t>
+      </w:r>
+    </w:p>
+    <w:p>
+      <w:pPr>
+        <w:pStyle w:val="NoSpacing"/>
+        <w:rPr>
+          <w:rFonts w:ascii="Times New Roman" w:hAnsi="Times New Roman" w:cs="Times New Roman"/>
+          <w:b/>
+        </w:rPr>
+      </w:pPr>
+    </w:p>
+    <w:p>
+      <w:pPr>
+        <w:pStyle w:val="NoSpacing"/>
+        <w:rPr>
+          <w:rFonts w:ascii="Times New Roman" w:hAnsi="Times New Roman" w:cs="Times New Roman"/>
+        </w:rPr>
+      </w:pPr>
+      <w:r>
+        <w:rPr>
+          <w:rFonts w:ascii="Times New Roman" w:hAnsi="Times New Roman" w:cs="Times New Roman"/>
+          <w:b/>
+        </w:rPr>
         <w:t xml:space="preserve">Заместитель директора                                                     </w:t>
+      </w:r>
+      <w:r>
+        <w:rPr>
+          <w:rFonts w:ascii="Times New Roman" w:hAnsi="Times New Roman" w:cs="Times New Roman"/>
+        </w:rPr>
+        <w:t>________________  ___________</w:t>
+      </w:r>
+    </w:p>
+    <w:p>
+      <w:pPr>
+        <w:pStyle w:val="NoSpacing"/>
+        <w:rPr>
+          <w:rFonts w:ascii="Times New Roman" w:hAnsi="Times New Roman" w:cs="Times New Roman"/>
+        </w:rPr>
+      </w:pPr>
+      <w:r>
+        <w:rPr>
+          <w:rFonts w:ascii="Times New Roman" w:hAnsi="Times New Roman" w:cs="Times New Roman"/>
+          <w:b/>
+        </w:rPr>
+        <w:t>Центра анализа и мониторинга проектов</w:t>
+      </w:r>
+      <w:r>
+        <w:rPr>
+          <w:rFonts w:ascii="Times New Roman" w:hAnsi="Times New Roman" w:cs="Times New Roman"/>
+        </w:rPr>
+        <w:t xml:space="preserve">                            /Ф.И.О./               /подпись/</w:t>
+      </w:r>
+    </w:p>
+    <w:p>
+      <w:pPr>
+        <w:pStyle w:val="NoSpacing"/>
+        <w:rPr>
+          <w:rFonts w:ascii="Times New Roman" w:hAnsi="Times New Roman" w:cs="Times New Roman"/>
+          <w:b/>
+        </w:rPr>
+      </w:pPr>
+    </w:p>
+    <w:p>
+      <w:pPr>
+        <w:pStyle w:val="NoSpacing"/>
+        <w:rPr>
+          <w:rFonts w:ascii="Times New Roman" w:hAnsi="Times New Roman" w:cs="Times New Roman"/>
+        </w:rPr>
+      </w:pPr>
+      <w:r>
+        <w:rPr>
+          <w:rFonts w:ascii="Times New Roman" w:hAnsi="Times New Roman" w:cs="Times New Roman"/>
+          <w:b/>
+        </w:rPr>
+        <w:t xml:space="preserve">Эксперт                                                                                </w:t>
       </w:r>
       <w:r>
         <w:rPr>

</xml_diff>